<commit_message>
Update ISYS3001 word file
</commit_message>
<xml_diff>
--- a/ISYS3001.docx
+++ b/ISYS3001.docx
@@ -48,15 +48,16 @@
     </w:p>
     <w:p>
       <w:r>
-        <w:t>&gt;&gt;</w:t>
-      </w:r>
-      <w:proofErr w:type="gramStart"/>
-      <w:r>
-        <w:t>&gt;  your</w:t>
-      </w:r>
-      <w:proofErr w:type="gramEnd"/>
-      <w:r>
-        <w:t xml:space="preserve"> stuff after this line &gt;&gt;&gt;</w:t>
+        <w:t>&gt;&gt;&gt;  your stuff after this line &gt;&gt;&gt;</w:t>
+      </w:r>
+    </w:p>
+    <w:p>
+      <w:r>
+        <w:rPr>
+          <w:rFonts w:ascii="Calibri" w:hAnsi="Calibri" w:cs="Calibri"/>
+          <w:lang w:val="en-US"/>
+        </w:rPr>
+        <w:t>Version management systems are a daily reality for the software development professional.</w:t>
       </w:r>
     </w:p>
     <w:sectPr>

</xml_diff>